<commit_message>
#Modificaciones en tags formularios que faltaban
</commit_message>
<xml_diff>
--- a/Entrega FINAL Diploma/Casos uso/UIG01 Generar Partida Especial.docx
+++ b/Entrega FINAL Diploma/Casos uso/UIG01 Generar Partida Especial.docx
@@ -613,8 +613,6 @@
               </w:rPr>
               <w:t>C</w:t>
             </w:r>
-            <w:bookmarkStart w:id="0" w:name="_GoBack"/>
-            <w:bookmarkEnd w:id="0"/>
             <w:r>
               <w:rPr>
                 <w:rFonts w:ascii="Arial" w:eastAsia="Times New Roman" w:hAnsi="Arial" w:cs="Arial"/>
@@ -1304,7 +1302,41 @@
                 <w:color w:val="000000"/>
                 <w:lang w:eastAsia="es-AR"/>
               </w:rPr>
-              <w:t xml:space="preserve">, muestra la opción para seleccionar una impresora e imprimirlo </w:t>
+              <w:t xml:space="preserve">, muestra la opción para </w:t>
+            </w:r>
+            <w:r>
+              <w:rPr>
+                <w:rFonts w:ascii="Arial" w:eastAsia="Times New Roman" w:hAnsi="Arial" w:cs="Arial"/>
+                <w:color w:val="000000"/>
+                <w:lang w:eastAsia="es-AR"/>
+              </w:rPr>
+              <w:t xml:space="preserve">imprimir </w:t>
+            </w:r>
+            <w:proofErr w:type="spellStart"/>
+            <w:r>
+              <w:rPr>
+                <w:rFonts w:ascii="Arial" w:eastAsia="Times New Roman" w:hAnsi="Arial" w:cs="Arial"/>
+                <w:color w:val="000000"/>
+                <w:lang w:eastAsia="es-AR"/>
+              </w:rPr>
+              <w:t>el</w:t>
+            </w:r>
+            <w:proofErr w:type="spellEnd"/>
+            <w:r>
+              <w:rPr>
+                <w:rFonts w:ascii="Arial" w:eastAsia="Times New Roman" w:hAnsi="Arial" w:cs="Arial"/>
+                <w:color w:val="000000"/>
+                <w:lang w:eastAsia="es-AR"/>
+              </w:rPr>
+              <w:t xml:space="preserve"> documento</w:t>
+            </w:r>
+            <w:r>
+              <w:rPr>
+                <w:rFonts w:ascii="Arial" w:eastAsia="Times New Roman" w:hAnsi="Arial" w:cs="Arial"/>
+                <w:color w:val="000000"/>
+                <w:lang w:eastAsia="es-AR"/>
+              </w:rPr>
+              <w:t xml:space="preserve"> </w:t>
             </w:r>
             <w:r>
               <w:rPr>
@@ -1330,6 +1362,8 @@
               </w:rPr>
               <w:t>“Solicitud de partida generada correctamente”</w:t>
             </w:r>
+            <w:bookmarkStart w:id="0" w:name="_GoBack"/>
+            <w:bookmarkEnd w:id="0"/>
           </w:p>
           <w:p>
             <w:pPr>
@@ -1656,14 +1690,7 @@
                 <w:rFonts w:ascii="Arial" w:eastAsia="Times New Roman" w:hAnsi="Arial" w:cs="Arial"/>
                 <w:lang w:eastAsia="es-AR"/>
               </w:rPr>
-              <w:t xml:space="preserve">El Sistema muestra </w:t>
-            </w:r>
-            <w:r>
-              <w:rPr>
-                <w:rFonts w:ascii="Arial" w:eastAsia="Times New Roman" w:hAnsi="Arial" w:cs="Arial"/>
-                <w:lang w:eastAsia="es-AR"/>
-              </w:rPr>
-              <w:t>un mensaje indicando que no se encontraron resultados</w:t>
+              <w:t>El Sistema muestra un mensaje indicando que no se encontraron resultados</w:t>
             </w:r>
           </w:p>
           <w:p>
@@ -1698,14 +1725,7 @@
                 <w:rFonts w:ascii="Arial" w:eastAsia="Times New Roman" w:hAnsi="Arial" w:cs="Arial"/>
                 <w:lang w:eastAsia="es-AR"/>
               </w:rPr>
-              <w:t xml:space="preserve"> al paso 1</w:t>
-            </w:r>
-            <w:r>
-              <w:rPr>
-                <w:rFonts w:ascii="Arial" w:eastAsia="Times New Roman" w:hAnsi="Arial" w:cs="Arial"/>
-                <w:lang w:eastAsia="es-AR"/>
-              </w:rPr>
-              <w:t xml:space="preserve"> del flujo principal</w:t>
+              <w:t xml:space="preserve"> al paso 1 del flujo principal</w:t>
             </w:r>
           </w:p>
           <w:p>
@@ -1788,17 +1808,8 @@
                 <w:rFonts w:ascii="Arial" w:eastAsia="Times New Roman" w:hAnsi="Arial" w:cs="Arial"/>
                 <w:lang w:eastAsia="es-AR"/>
               </w:rPr>
-              <w:t xml:space="preserve">se revisen los detalles, las cotizaciones y el monto </w:t>
-            </w:r>
-            <w:proofErr w:type="spellStart"/>
-            <w:r>
-              <w:rPr>
-                <w:rFonts w:ascii="Arial" w:eastAsia="Times New Roman" w:hAnsi="Arial" w:cs="Arial"/>
-                <w:lang w:eastAsia="es-AR"/>
-              </w:rPr>
-              <w:t>total</w:t>
-            </w:r>
-            <w:proofErr w:type="spellEnd"/>
+              <w:t>se revisen los detalles, las cotizaciones y el monto total</w:t>
+            </w:r>
           </w:p>
           <w:p>
             <w:pPr>

</xml_diff>